<commit_message>
Revert "other image updates"
This reverts commit e4a226f1cbeda674da0a03c0ed73752ee777c86b.
</commit_message>
<xml_diff>
--- a/Jonathan Wu 1 Page Version.docx
+++ b/Jonathan Wu 1 Page Version.docx
@@ -619,7 +619,6 @@
                               <w:spacing w:after="0" w:line="240" w:lineRule="auto"/>
                               <w:rPr>
                                 <w:rFonts w:ascii="Roboto Condensed" w:hAnsi="Roboto Condensed"/>
-                                <w:color w:val="404040" w:themeColor="text1" w:themeTint="BF"/>
                                 <w:sz w:val="20"/>
                               </w:rPr>
                             </w:pPr>
@@ -628,7 +627,7 @@
                                 <w:rPr>
                                   <w:rStyle w:val="Hyperlink"/>
                                   <w:rFonts w:ascii="Roboto Condensed" w:hAnsi="Roboto Condensed"/>
-                                  <w:color w:val="404040" w:themeColor="text1" w:themeTint="BF"/>
+                                  <w:color w:val="auto"/>
                                   <w:sz w:val="20"/>
                                   <w:u w:val="none"/>
                                 </w:rPr>
@@ -725,7 +724,6 @@
                         <w:spacing w:after="0" w:line="240" w:lineRule="auto"/>
                         <w:rPr>
                           <w:rFonts w:ascii="Roboto Condensed" w:hAnsi="Roboto Condensed"/>
-                          <w:color w:val="404040" w:themeColor="text1" w:themeTint="BF"/>
                           <w:sz w:val="20"/>
                         </w:rPr>
                       </w:pPr>
@@ -734,7 +732,7 @@
                           <w:rPr>
                             <w:rStyle w:val="Hyperlink"/>
                             <w:rFonts w:ascii="Roboto Condensed" w:hAnsi="Roboto Condensed"/>
-                            <w:color w:val="404040" w:themeColor="text1" w:themeTint="BF"/>
+                            <w:color w:val="auto"/>
                             <w:sz w:val="20"/>
                             <w:u w:val="none"/>
                           </w:rPr>
@@ -1046,8 +1044,6 @@
         </w:rPr>
         <w:tab/>
       </w:r>
-      <w:bookmarkStart w:id="0" w:name="_GoBack"/>
-      <w:bookmarkEnd w:id="0"/>
       <w:r>
         <w:rPr>
           <w:rFonts w:ascii="Roboto Condensed Light" w:hAnsi="Roboto Condensed Light"/>
@@ -4230,6 +4226,8 @@
         </w:rPr>
         <w:t>Skills And Interests</w:t>
       </w:r>
+      <w:bookmarkStart w:id="0" w:name="_GoBack"/>
+      <w:bookmarkEnd w:id="0"/>
     </w:p>
     <w:sectPr>
       <w:pgSz w:w="12240" w:h="15840"/>
@@ -5741,7 +5739,7 @@
 </file>
 
 <file path=customXml/itemProps1.xml><?xml version="1.0" encoding="utf-8"?>
-<ds:datastoreItem xmlns:ds="http://schemas.openxmlformats.org/officeDocument/2006/customXml" ds:itemID="{30A75492-E407-4A19-B41E-05FB035CE61F}">
+<ds:datastoreItem xmlns:ds="http://schemas.openxmlformats.org/officeDocument/2006/customXml" ds:itemID="{95901FF0-052B-41C3-8520-5CDEB9BB0D3B}">
   <ds:schemaRefs>
     <ds:schemaRef ds:uri="http://schemas.openxmlformats.org/officeDocument/2006/bibliography"/>
   </ds:schemaRefs>

</xml_diff>

<commit_message>
Revert "Revert "other image updates""
This reverts commit b65ad0732360cfaf884135ec46b3a887c4859572.
</commit_message>
<xml_diff>
--- a/Jonathan Wu 1 Page Version.docx
+++ b/Jonathan Wu 1 Page Version.docx
@@ -619,6 +619,7 @@
                               <w:spacing w:after="0" w:line="240" w:lineRule="auto"/>
                               <w:rPr>
                                 <w:rFonts w:ascii="Roboto Condensed" w:hAnsi="Roboto Condensed"/>
+                                <w:color w:val="404040" w:themeColor="text1" w:themeTint="BF"/>
                                 <w:sz w:val="20"/>
                               </w:rPr>
                             </w:pPr>
@@ -627,7 +628,7 @@
                                 <w:rPr>
                                   <w:rStyle w:val="Hyperlink"/>
                                   <w:rFonts w:ascii="Roboto Condensed" w:hAnsi="Roboto Condensed"/>
-                                  <w:color w:val="auto"/>
+                                  <w:color w:val="404040" w:themeColor="text1" w:themeTint="BF"/>
                                   <w:sz w:val="20"/>
                                   <w:u w:val="none"/>
                                 </w:rPr>
@@ -724,6 +725,7 @@
                         <w:spacing w:after="0" w:line="240" w:lineRule="auto"/>
                         <w:rPr>
                           <w:rFonts w:ascii="Roboto Condensed" w:hAnsi="Roboto Condensed"/>
+                          <w:color w:val="404040" w:themeColor="text1" w:themeTint="BF"/>
                           <w:sz w:val="20"/>
                         </w:rPr>
                       </w:pPr>
@@ -732,7 +734,7 @@
                           <w:rPr>
                             <w:rStyle w:val="Hyperlink"/>
                             <w:rFonts w:ascii="Roboto Condensed" w:hAnsi="Roboto Condensed"/>
-                            <w:color w:val="auto"/>
+                            <w:color w:val="404040" w:themeColor="text1" w:themeTint="BF"/>
                             <w:sz w:val="20"/>
                             <w:u w:val="none"/>
                           </w:rPr>
@@ -1044,6 +1046,8 @@
         </w:rPr>
         <w:tab/>
       </w:r>
+      <w:bookmarkStart w:id="0" w:name="_GoBack"/>
+      <w:bookmarkEnd w:id="0"/>
       <w:r>
         <w:rPr>
           <w:rFonts w:ascii="Roboto Condensed Light" w:hAnsi="Roboto Condensed Light"/>
@@ -4226,8 +4230,6 @@
         </w:rPr>
         <w:t>Skills And Interests</w:t>
       </w:r>
-      <w:bookmarkStart w:id="0" w:name="_GoBack"/>
-      <w:bookmarkEnd w:id="0"/>
     </w:p>
     <w:sectPr>
       <w:pgSz w:w="12240" w:h="15840"/>
@@ -5739,7 +5741,7 @@
 </file>
 
 <file path=customXml/itemProps1.xml><?xml version="1.0" encoding="utf-8"?>
-<ds:datastoreItem xmlns:ds="http://schemas.openxmlformats.org/officeDocument/2006/customXml" ds:itemID="{95901FF0-052B-41C3-8520-5CDEB9BB0D3B}">
+<ds:datastoreItem xmlns:ds="http://schemas.openxmlformats.org/officeDocument/2006/customXml" ds:itemID="{30A75492-E407-4A19-B41E-05FB035CE61F}">
   <ds:schemaRefs>
     <ds:schemaRef ds:uri="http://schemas.openxmlformats.org/officeDocument/2006/bibliography"/>
   </ds:schemaRefs>

</xml_diff>